<commit_message>
TestNG Code Till Data provider
</commit_message>
<xml_diff>
--- a/Notes.docx
+++ b/Notes.docx
@@ -3203,6 +3203,665 @@
           <w:ilvl w:val="1"/>
           <w:numId w:val="1"/>
         </w:numPr>
+        <w:spacing w:after="0" w:afterAutospacing="0"/>
+        <w:rPr>
+          <w:lang w:val="en-IN"/>
+        </w:rPr>
+      </w:pPr>
+      <w:r>
+        <w:rPr>
+          <w:lang w:val="en-IN"/>
+        </w:rPr>
+        <w:t xml:space="preserve">Alerts / </w:t>
+      </w:r>
+      <w:proofErr w:type="spellStart"/>
+      <w:r>
+        <w:rPr>
+          <w:lang w:val="en-IN"/>
+        </w:rPr>
+        <w:t>popups</w:t>
+      </w:r>
+      <w:proofErr w:type="spellEnd"/>
+    </w:p>
+    <w:p>
+      <w:pPr>
+        <w:pStyle w:val="ListParagraph"/>
+        <w:numPr>
+          <w:ilvl w:val="1"/>
+          <w:numId w:val="1"/>
+        </w:numPr>
+        <w:spacing w:after="0" w:afterAutospacing="0"/>
+        <w:rPr>
+          <w:lang w:val="en-IN"/>
+        </w:rPr>
+      </w:pPr>
+      <w:r>
+        <w:rPr>
+          <w:lang w:val="en-IN"/>
+        </w:rPr>
+        <w:t>Window</w:t>
+      </w:r>
+    </w:p>
+    <w:p>
+      <w:pPr>
+        <w:pStyle w:val="ListParagraph"/>
+        <w:numPr>
+          <w:ilvl w:val="1"/>
+          <w:numId w:val="1"/>
+        </w:numPr>
+        <w:spacing w:after="0" w:afterAutospacing="0"/>
+        <w:rPr>
+          <w:lang w:val="en-IN"/>
+        </w:rPr>
+      </w:pPr>
+      <w:r>
+        <w:rPr>
+          <w:lang w:val="en-IN"/>
+        </w:rPr>
+        <w:t>Frame</w:t>
+      </w:r>
+    </w:p>
+    <w:p>
+      <w:pPr>
+        <w:pStyle w:val="ListParagraph"/>
+        <w:numPr>
+          <w:ilvl w:val="0"/>
+          <w:numId w:val="1"/>
+        </w:numPr>
+        <w:spacing w:after="0" w:afterAutospacing="0"/>
+        <w:rPr>
+          <w:lang w:val="en-IN"/>
+        </w:rPr>
+      </w:pPr>
+      <w:r>
+        <w:rPr>
+          <w:lang w:val="en-IN"/>
+        </w:rPr>
+        <w:t>Hidden division popup</w:t>
+      </w:r>
+    </w:p>
+    <w:p>
+      <w:pPr>
+        <w:pStyle w:val="ListParagraph"/>
+        <w:numPr>
+          <w:ilvl w:val="0"/>
+          <w:numId w:val="1"/>
+        </w:numPr>
+        <w:spacing w:after="0" w:afterAutospacing="0"/>
+        <w:rPr>
+          <w:lang w:val="en-IN"/>
+        </w:rPr>
+      </w:pPr>
+      <w:r>
+        <w:rPr>
+          <w:lang w:val="en-IN"/>
+        </w:rPr>
+        <w:t>Authentication popup</w:t>
+      </w:r>
+    </w:p>
+    <w:p>
+      <w:pPr>
+        <w:pStyle w:val="ListParagraph"/>
+        <w:numPr>
+          <w:ilvl w:val="0"/>
+          <w:numId w:val="1"/>
+        </w:numPr>
+        <w:spacing w:after="0" w:afterAutospacing="0"/>
+        <w:rPr>
+          <w:lang w:val="en-IN"/>
+        </w:rPr>
+      </w:pPr>
+      <w:r>
+        <w:rPr>
+          <w:lang w:val="en-IN"/>
+        </w:rPr>
+        <w:t>File download popup</w:t>
+      </w:r>
+    </w:p>
+    <w:p>
+      <w:pPr>
+        <w:pStyle w:val="ListParagraph"/>
+        <w:numPr>
+          <w:ilvl w:val="0"/>
+          <w:numId w:val="1"/>
+        </w:numPr>
+        <w:spacing w:after="0" w:afterAutospacing="0"/>
+        <w:rPr>
+          <w:lang w:val="en-IN"/>
+        </w:rPr>
+      </w:pPr>
+      <w:r>
+        <w:rPr>
+          <w:lang w:val="en-IN"/>
+        </w:rPr>
+        <w:lastRenderedPageBreak/>
+        <w:t>File upload popup</w:t>
+      </w:r>
+    </w:p>
+    <w:p>
+      <w:pPr>
+        <w:pStyle w:val="ListParagraph"/>
+        <w:numPr>
+          <w:ilvl w:val="0"/>
+          <w:numId w:val="1"/>
+        </w:numPr>
+        <w:spacing w:after="0" w:afterAutospacing="0"/>
+        <w:rPr>
+          <w:lang w:val="en-IN"/>
+        </w:rPr>
+      </w:pPr>
+      <w:proofErr w:type="spellStart"/>
+      <w:r>
+        <w:rPr>
+          <w:lang w:val="en-IN"/>
+        </w:rPr>
+        <w:t>AutoIT</w:t>
+      </w:r>
+      <w:proofErr w:type="spellEnd"/>
+    </w:p>
+    <w:p>
+      <w:pPr>
+        <w:pStyle w:val="ListParagraph"/>
+        <w:numPr>
+          <w:ilvl w:val="0"/>
+          <w:numId w:val="1"/>
+        </w:numPr>
+        <w:spacing w:after="0" w:afterAutospacing="0"/>
+        <w:rPr>
+          <w:lang w:val="en-IN"/>
+        </w:rPr>
+      </w:pPr>
+      <w:r>
+        <w:rPr>
+          <w:lang w:val="en-IN"/>
+        </w:rPr>
+        <w:t>Data driven testing</w:t>
+      </w:r>
+    </w:p>
+    <w:p>
+      <w:pPr>
+        <w:pStyle w:val="ListParagraph"/>
+        <w:numPr>
+          <w:ilvl w:val="1"/>
+          <w:numId w:val="1"/>
+        </w:numPr>
+        <w:spacing w:after="0" w:afterAutospacing="0"/>
+        <w:rPr>
+          <w:lang w:val="en-IN"/>
+        </w:rPr>
+      </w:pPr>
+      <w:r>
+        <w:rPr>
+          <w:lang w:val="en-IN"/>
+        </w:rPr>
+        <w:t>How to read properties files</w:t>
+      </w:r>
+    </w:p>
+    <w:p>
+      <w:pPr>
+        <w:pStyle w:val="ListParagraph"/>
+        <w:numPr>
+          <w:ilvl w:val="1"/>
+          <w:numId w:val="1"/>
+        </w:numPr>
+        <w:spacing w:after="0" w:afterAutospacing="0"/>
+        <w:rPr>
+          <w:lang w:val="en-IN"/>
+        </w:rPr>
+      </w:pPr>
+      <w:r>
+        <w:rPr>
+          <w:lang w:val="en-IN"/>
+        </w:rPr>
+        <w:t>How to read text file</w:t>
+      </w:r>
+    </w:p>
+    <w:p>
+      <w:pPr>
+        <w:pStyle w:val="ListParagraph"/>
+        <w:numPr>
+          <w:ilvl w:val="1"/>
+          <w:numId w:val="1"/>
+        </w:numPr>
+        <w:spacing w:after="0" w:afterAutospacing="0"/>
+        <w:rPr>
+          <w:lang w:val="en-IN"/>
+        </w:rPr>
+      </w:pPr>
+      <w:r>
+        <w:rPr>
+          <w:lang w:val="en-IN"/>
+        </w:rPr>
+        <w:t>How to use in test</w:t>
+      </w:r>
+    </w:p>
+    <w:p>
+      <w:pPr>
+        <w:pStyle w:val="ListParagraph"/>
+        <w:numPr>
+          <w:ilvl w:val="1"/>
+          <w:numId w:val="1"/>
+        </w:numPr>
+        <w:spacing w:after="0" w:afterAutospacing="0"/>
+        <w:rPr>
+          <w:lang w:val="en-IN"/>
+        </w:rPr>
+      </w:pPr>
+      <w:r>
+        <w:rPr>
+          <w:lang w:val="en-IN"/>
+        </w:rPr>
+        <w:t>How to use POI – reading excel</w:t>
+      </w:r>
+    </w:p>
+    <w:p>
+      <w:pPr>
+        <w:pStyle w:val="ListParagraph"/>
+        <w:numPr>
+          <w:ilvl w:val="0"/>
+          <w:numId w:val="1"/>
+        </w:numPr>
+        <w:spacing w:after="0" w:afterAutospacing="0"/>
+        <w:rPr>
+          <w:lang w:val="en-IN"/>
+        </w:rPr>
+      </w:pPr>
+      <w:r>
+        <w:rPr>
+          <w:lang w:val="en-IN"/>
+        </w:rPr>
+        <w:t>Capturing Screenshot - TBD</w:t>
+      </w:r>
+    </w:p>
+    <w:p>
+      <w:pPr>
+        <w:pStyle w:val="ListParagraph"/>
+        <w:numPr>
+          <w:ilvl w:val="0"/>
+          <w:numId w:val="1"/>
+        </w:numPr>
+        <w:spacing w:after="0" w:afterAutospacing="0"/>
+        <w:rPr>
+          <w:lang w:val="en-IN"/>
+        </w:rPr>
+      </w:pPr>
+      <w:r>
+        <w:rPr>
+          <w:lang w:val="en-IN"/>
+        </w:rPr>
+        <w:t>Executing Java script - TBD</w:t>
+      </w:r>
+    </w:p>
+    <w:p>
+      <w:pPr>
+        <w:pStyle w:val="ListParagraph"/>
+        <w:numPr>
+          <w:ilvl w:val="0"/>
+          <w:numId w:val="1"/>
+        </w:numPr>
+        <w:spacing w:after="0" w:afterAutospacing="0"/>
+        <w:rPr>
+          <w:lang w:val="en-IN"/>
+        </w:rPr>
+      </w:pPr>
+      <w:r>
+        <w:rPr>
+          <w:lang w:val="en-IN"/>
+        </w:rPr>
+        <w:t xml:space="preserve">Desired </w:t>
+      </w:r>
+      <w:r>
+        <w:rPr>
+          <w:lang w:val="en-IN"/>
+        </w:rPr>
+        <w:t>Capabilities</w:t>
+      </w:r>
+      <w:r>
+        <w:rPr>
+          <w:lang w:val="en-IN"/>
+        </w:rPr>
+        <w:t xml:space="preserve"> </w:t>
+      </w:r>
+      <w:r>
+        <w:rPr>
+          <w:lang w:val="en-IN"/>
+        </w:rPr>
+        <w:t>–</w:t>
+      </w:r>
+      <w:r>
+        <w:rPr>
+          <w:lang w:val="en-IN"/>
+        </w:rPr>
+        <w:t xml:space="preserve"> TBD</w:t>
+      </w:r>
+    </w:p>
+    <w:p>
+      <w:pPr>
+        <w:pStyle w:val="ListParagraph"/>
+        <w:numPr>
+          <w:ilvl w:val="0"/>
+          <w:numId w:val="1"/>
+        </w:numPr>
+        <w:spacing w:after="0" w:afterAutospacing="0"/>
+        <w:rPr>
+          <w:lang w:val="en-IN"/>
+        </w:rPr>
+      </w:pPr>
+      <w:r>
+        <w:rPr>
+          <w:lang w:val="en-IN"/>
+        </w:rPr>
+        <w:t xml:space="preserve">Executing Tests on different Brower using </w:t>
+      </w:r>
+      <w:proofErr w:type="spellStart"/>
+      <w:r>
+        <w:rPr>
+          <w:lang w:val="en-IN"/>
+        </w:rPr>
+        <w:t>WebDriverManager</w:t>
+      </w:r>
+      <w:proofErr w:type="spellEnd"/>
+    </w:p>
+    <w:p>
+      <w:pPr>
+        <w:spacing w:after="0" w:afterAutospacing="0"/>
+        <w:rPr>
+          <w:lang w:val="en-IN"/>
+        </w:rPr>
+      </w:pPr>
+    </w:p>
+    <w:p>
+      <w:pPr>
+        <w:spacing w:after="0" w:afterAutospacing="0"/>
+        <w:rPr>
+          <w:lang w:val="en-IN"/>
+        </w:rPr>
+      </w:pPr>
+    </w:p>
+    <w:p>
+      <w:pPr>
+        <w:pBdr>
+          <w:bottom w:val="single" w:sz="6" w:space="1" w:color="auto"/>
+        </w:pBdr>
+        <w:spacing w:after="0" w:afterAutospacing="0"/>
+        <w:rPr>
+          <w:lang w:val="en-IN"/>
+        </w:rPr>
+      </w:pPr>
+      <w:proofErr w:type="spellStart"/>
+      <w:r>
+        <w:rPr>
+          <w:lang w:val="en-IN"/>
+        </w:rPr>
+        <w:t>FrameWorks</w:t>
+      </w:r>
+      <w:proofErr w:type="spellEnd"/>
+      <w:r>
+        <w:rPr>
+          <w:lang w:val="en-IN"/>
+        </w:rPr>
+        <w:t>:</w:t>
+      </w:r>
+    </w:p>
+    <w:p>
+      <w:pPr>
+        <w:spacing w:after="0" w:afterAutospacing="0"/>
+        <w:rPr>
+          <w:lang w:val="en-IN"/>
+        </w:rPr>
+      </w:pPr>
+    </w:p>
+    <w:p>
+      <w:pPr>
+        <w:pStyle w:val="ListParagraph"/>
+        <w:numPr>
+          <w:ilvl w:val="0"/>
+          <w:numId w:val="1"/>
+        </w:numPr>
+        <w:spacing w:after="0" w:afterAutospacing="0"/>
+        <w:rPr>
+          <w:lang w:val="en-IN"/>
+        </w:rPr>
+      </w:pPr>
+      <w:r>
+        <w:rPr>
+          <w:lang w:val="en-IN"/>
+        </w:rPr>
+        <w:t>Function Driven Automation Framework</w:t>
+      </w:r>
+    </w:p>
+    <w:p>
+      <w:pPr>
+        <w:pStyle w:val="ListParagraph"/>
+        <w:numPr>
+          <w:ilvl w:val="0"/>
+          <w:numId w:val="1"/>
+        </w:numPr>
+        <w:spacing w:after="0" w:afterAutospacing="0"/>
+        <w:rPr>
+          <w:lang w:val="en-IN"/>
+        </w:rPr>
+      </w:pPr>
+      <w:r>
+        <w:rPr>
+          <w:lang w:val="en-IN"/>
+        </w:rPr>
+        <w:t>Data Driven Automation Framework</w:t>
+      </w:r>
+    </w:p>
+    <w:p>
+      <w:pPr>
+        <w:pStyle w:val="ListParagraph"/>
+        <w:numPr>
+          <w:ilvl w:val="0"/>
+          <w:numId w:val="1"/>
+        </w:numPr>
+        <w:spacing w:after="0" w:afterAutospacing="0"/>
+        <w:rPr>
+          <w:lang w:val="en-IN"/>
+        </w:rPr>
+      </w:pPr>
+      <w:r>
+        <w:rPr>
+          <w:lang w:val="en-IN"/>
+        </w:rPr>
+        <w:t>Keyword Driven Automation Framework</w:t>
+      </w:r>
+    </w:p>
+    <w:p>
+      <w:pPr>
+        <w:pStyle w:val="ListParagraph"/>
+        <w:numPr>
+          <w:ilvl w:val="0"/>
+          <w:numId w:val="1"/>
+        </w:numPr>
+        <w:spacing w:after="0" w:afterAutospacing="0"/>
+        <w:rPr>
+          <w:lang w:val="en-IN"/>
+        </w:rPr>
+      </w:pPr>
+      <w:r>
+        <w:rPr>
+          <w:lang w:val="en-IN"/>
+        </w:rPr>
+        <w:t>Hybrid Driven Automation Framework</w:t>
+      </w:r>
+    </w:p>
+    <w:p>
+      <w:pPr>
+        <w:pStyle w:val="ListParagraph"/>
+        <w:numPr>
+          <w:ilvl w:val="0"/>
+          <w:numId w:val="1"/>
+        </w:numPr>
+        <w:spacing w:after="0" w:afterAutospacing="0"/>
+        <w:rPr>
+          <w:highlight w:val="yellow"/>
+          <w:lang w:val="en-IN"/>
+        </w:rPr>
+      </w:pPr>
+      <w:r>
+        <w:rPr>
+          <w:highlight w:val="yellow"/>
+          <w:lang w:val="en-IN"/>
+        </w:rPr>
+        <w:t>Page Object Model</w:t>
+      </w:r>
+    </w:p>
+    <w:p>
+      <w:pPr>
+        <w:pStyle w:val="ListParagraph"/>
+        <w:numPr>
+          <w:ilvl w:val="0"/>
+          <w:numId w:val="1"/>
+        </w:numPr>
+        <w:spacing w:after="0" w:afterAutospacing="0"/>
+        <w:rPr>
+          <w:highlight w:val="yellow"/>
+          <w:lang w:val="en-IN"/>
+        </w:rPr>
+      </w:pPr>
+      <w:proofErr w:type="spellStart"/>
+      <w:r>
+        <w:rPr>
+          <w:highlight w:val="yellow"/>
+          <w:lang w:val="en-IN"/>
+        </w:rPr>
+        <w:t>TestNG</w:t>
+      </w:r>
+      <w:proofErr w:type="spellEnd"/>
+    </w:p>
+    <w:p>
+      <w:pPr>
+        <w:spacing w:after="0" w:afterAutospacing="0"/>
+        <w:rPr>
+          <w:lang w:val="en-IN"/>
+        </w:rPr>
+      </w:pPr>
+    </w:p>
+    <w:p>
+      <w:pPr>
+        <w:pBdr>
+          <w:bottom w:val="single" w:sz="6" w:space="1" w:color="auto"/>
+        </w:pBdr>
+        <w:spacing w:after="0" w:afterAutospacing="0"/>
+        <w:rPr>
+          <w:lang w:val="en-IN"/>
+        </w:rPr>
+      </w:pPr>
+      <w:proofErr w:type="spellStart"/>
+      <w:proofErr w:type="gramStart"/>
+      <w:r>
+        <w:rPr>
+          <w:lang w:val="en-IN"/>
+        </w:rPr>
+        <w:t>TestNG</w:t>
+      </w:r>
+      <w:proofErr w:type="spellEnd"/>
+      <w:r>
+        <w:rPr>
+          <w:lang w:val="en-IN"/>
+        </w:rPr>
+        <w:t xml:space="preserve"> :</w:t>
+      </w:r>
+      <w:proofErr w:type="gramEnd"/>
+      <w:r>
+        <w:rPr>
+          <w:lang w:val="en-IN"/>
+        </w:rPr>
+        <w:t xml:space="preserve"> </w:t>
+      </w:r>
+    </w:p>
+    <w:p>
+      <w:pPr>
+        <w:spacing w:after="0" w:afterAutospacing="0"/>
+        <w:rPr>
+          <w:lang w:val="en-IN"/>
+        </w:rPr>
+      </w:pPr>
+    </w:p>
+    <w:p>
+      <w:pPr>
+        <w:spacing w:after="0" w:afterAutospacing="0"/>
+        <w:rPr>
+          <w:lang w:val="en-IN"/>
+        </w:rPr>
+      </w:pPr>
+    </w:p>
+    <w:p>
+      <w:pPr>
+        <w:spacing w:after="0" w:afterAutospacing="0"/>
+        <w:rPr>
+          <w:lang w:val="en-IN"/>
+        </w:rPr>
+      </w:pPr>
+    </w:p>
+    <w:p>
+      <w:pPr>
+        <w:spacing w:after="0" w:afterAutospacing="0"/>
+        <w:rPr>
+          <w:lang w:val="en-IN"/>
+        </w:rPr>
+      </w:pPr>
+    </w:p>
+    <w:p>
+      <w:pPr>
+        <w:spacing w:after="0" w:afterAutospacing="0"/>
+        <w:rPr>
+          <w:lang w:val="en-IN"/>
+        </w:rPr>
+      </w:pPr>
+    </w:p>
+    <w:p>
+      <w:pPr>
+        <w:spacing w:after="0" w:afterAutospacing="0"/>
+        <w:rPr>
+          <w:lang w:val="en-IN"/>
+        </w:rPr>
+      </w:pPr>
+    </w:p>
+    <w:p>
+      <w:pPr>
+        <w:spacing w:after="0" w:afterAutospacing="0"/>
+        <w:rPr>
+          <w:lang w:val="en-IN"/>
+        </w:rPr>
+      </w:pPr>
+    </w:p>
+    <w:p>
+      <w:pPr>
+        <w:spacing w:after="0" w:afterAutospacing="0"/>
+        <w:rPr>
+          <w:lang w:val="en-IN"/>
+        </w:rPr>
+      </w:pPr>
+    </w:p>
+    <w:p>
+      <w:pPr>
+        <w:spacing w:after="0" w:afterAutospacing="0"/>
+        <w:rPr>
+          <w:lang w:val="en-IN"/>
+        </w:rPr>
+      </w:pPr>
+    </w:p>
+    <w:p>
+      <w:pPr>
+        <w:spacing w:after="0" w:afterAutospacing="0"/>
+        <w:rPr>
+          <w:lang w:val="en-IN"/>
+        </w:rPr>
+      </w:pPr>
+    </w:p>
+    <w:p>
+      <w:pPr>
+        <w:spacing w:after="0" w:afterAutospacing="0"/>
+        <w:rPr>
+          <w:lang w:val="en-IN"/>
+        </w:rPr>
+      </w:pPr>
+    </w:p>
+    <w:p>
+      <w:pPr>
         <w:spacing w:after="0" w:afterAutospacing="0"/>
         <w:rPr>
           <w:lang w:val="en-IN"/>
@@ -3726,6 +4385,7 @@
   <w:style w:type="character" w:default="1" w:styleId="DefaultParagraphFont">
     <w:name w:val="Default Paragraph Font"/>
     <w:uiPriority w:val="1"/>
+    <w:semiHidden/>
     <w:unhideWhenUsed/>
   </w:style>
   <w:style w:type="table" w:default="1" w:styleId="TableNormal">

</xml_diff>

<commit_message>
Full and Final Code
</commit_message>
<xml_diff>
--- a/Notes.docx
+++ b/Notes.docx
@@ -3219,6 +3219,330 @@
         <w:pStyle w:val="ListParagraph"/>
         <w:numPr>
           <w:ilvl w:val="0"/>
+          <w:numId w:val="1"/>
+        </w:numPr>
+        <w:spacing w:after="0" w:afterAutospacing="0"/>
+        <w:rPr>
+          <w:lang w:val="en-IN"/>
+        </w:rPr>
+      </w:pPr>
+      <w:r>
+        <w:rPr>
+          <w:lang w:val="en-IN"/>
+        </w:rPr>
+        <w:t>Executing Tests in Parallel</w:t>
+      </w:r>
+    </w:p>
+    <w:p>
+      <w:pPr>
+        <w:pStyle w:val="ListParagraph"/>
+        <w:numPr>
+          <w:ilvl w:val="0"/>
+          <w:numId w:val="1"/>
+        </w:numPr>
+        <w:spacing w:after="0" w:afterAutospacing="0"/>
+        <w:rPr>
+          <w:lang w:val="en-IN"/>
+        </w:rPr>
+      </w:pPr>
+      <w:r>
+        <w:rPr>
+          <w:lang w:val="en-IN"/>
+        </w:rPr>
+        <w:t>Configuring Extent Reports in selenium</w:t>
+      </w:r>
+    </w:p>
+    <w:p>
+      <w:pPr>
+        <w:pStyle w:val="ListParagraph"/>
+        <w:numPr>
+          <w:ilvl w:val="0"/>
+          <w:numId w:val="1"/>
+        </w:numPr>
+        <w:spacing w:after="0" w:afterAutospacing="0"/>
+        <w:rPr>
+          <w:lang w:val="en-IN"/>
+        </w:rPr>
+      </w:pPr>
+      <w:r>
+        <w:rPr>
+          <w:lang w:val="en-IN"/>
+        </w:rPr>
+        <w:lastRenderedPageBreak/>
+        <w:t>Taking Screen shots in selenium</w:t>
+      </w:r>
+    </w:p>
+    <w:p>
+      <w:pPr>
+        <w:pStyle w:val="ListParagraph"/>
+        <w:numPr>
+          <w:ilvl w:val="0"/>
+          <w:numId w:val="1"/>
+        </w:numPr>
+        <w:spacing w:after="0" w:afterAutospacing="0"/>
+        <w:rPr>
+          <w:lang w:val="en-IN"/>
+        </w:rPr>
+      </w:pPr>
+      <w:r>
+        <w:rPr>
+          <w:lang w:val="en-IN"/>
+        </w:rPr>
+        <w:t>Executing javascript in selenium</w:t>
+      </w:r>
+    </w:p>
+    <w:p>
+      <w:pPr>
+        <w:pStyle w:val="ListParagraph"/>
+        <w:numPr>
+          <w:ilvl w:val="0"/>
+          <w:numId w:val="1"/>
+        </w:numPr>
+        <w:spacing w:after="0" w:afterAutospacing="0"/>
+        <w:rPr>
+          <w:lang w:val="en-IN"/>
+        </w:rPr>
+      </w:pPr>
+      <w:r>
+        <w:rPr>
+          <w:lang w:val="en-IN"/>
+        </w:rPr>
+        <w:t>POM</w:t>
+      </w:r>
+    </w:p>
+    <w:p>
+      <w:pPr>
+        <w:pStyle w:val="ListParagraph"/>
+        <w:numPr>
+          <w:ilvl w:val="1"/>
+          <w:numId w:val="1"/>
+        </w:numPr>
+        <w:spacing w:after="0" w:afterAutospacing="0"/>
+        <w:rPr>
+          <w:lang w:val="en-IN"/>
+        </w:rPr>
+      </w:pPr>
+      <w:r>
+        <w:rPr>
+          <w:lang w:val="en-IN"/>
+        </w:rPr>
+        <w:t>Created a project and sample code</w:t>
+      </w:r>
+    </w:p>
+    <w:p>
+      <w:pPr>
+        <w:pStyle w:val="ListParagraph"/>
+        <w:numPr>
+          <w:ilvl w:val="1"/>
+          <w:numId w:val="1"/>
+        </w:numPr>
+        <w:spacing w:after="0" w:afterAutospacing="0"/>
+        <w:rPr>
+          <w:lang w:val="en-IN"/>
+        </w:rPr>
+      </w:pPr>
+      <w:r>
+        <w:rPr>
+          <w:lang w:val="en-IN"/>
+        </w:rPr>
+        <w:t>Added compiler plugin to maven</w:t>
+      </w:r>
+    </w:p>
+    <w:p>
+      <w:pPr>
+        <w:pStyle w:val="ListParagraph"/>
+        <w:numPr>
+          <w:ilvl w:val="1"/>
+          <w:numId w:val="1"/>
+        </w:numPr>
+        <w:spacing w:after="0" w:afterAutospacing="0"/>
+        <w:rPr>
+          <w:lang w:val="en-IN"/>
+        </w:rPr>
+      </w:pPr>
+      <w:r>
+        <w:rPr>
+          <w:lang w:val="en-IN"/>
+        </w:rPr>
+        <w:t>Added surefire plugin to maven</w:t>
+      </w:r>
+    </w:p>
+    <w:p>
+      <w:pPr>
+        <w:pStyle w:val="ListParagraph"/>
+        <w:numPr>
+          <w:ilvl w:val="1"/>
+          <w:numId w:val="1"/>
+        </w:numPr>
+        <w:spacing w:after="0" w:afterAutospacing="0"/>
+        <w:rPr>
+          <w:lang w:val="en-IN"/>
+        </w:rPr>
+      </w:pPr>
+      <w:r>
+        <w:rPr>
+          <w:lang w:val="en-IN"/>
+        </w:rPr>
+        <w:t>Created profiles for different testng xml file</w:t>
+      </w:r>
+    </w:p>
+    <w:p>
+      <w:pPr>
+        <w:pStyle w:val="ListParagraph"/>
+        <w:numPr>
+          <w:ilvl w:val="0"/>
+          <w:numId w:val="1"/>
+        </w:numPr>
+        <w:spacing w:after="0" w:afterAutospacing="0"/>
+        <w:rPr>
+          <w:lang w:val="en-IN"/>
+        </w:rPr>
+      </w:pPr>
+      <w:r>
+        <w:rPr>
+          <w:lang w:val="en-IN"/>
+        </w:rPr>
+        <w:t>Created Batch file for test execution</w:t>
+      </w:r>
+    </w:p>
+    <w:p>
+      <w:pPr>
+        <w:pStyle w:val="ListParagraph"/>
+        <w:numPr>
+          <w:ilvl w:val="0"/>
+          <w:numId w:val="1"/>
+        </w:numPr>
+        <w:spacing w:after="0" w:afterAutospacing="0"/>
+        <w:rPr>
+          <w:lang w:val="en-IN"/>
+        </w:rPr>
+      </w:pPr>
+      <w:r>
+        <w:rPr>
+          <w:lang w:val="en-IN"/>
+        </w:rPr>
+        <w:t>GRID</w:t>
+      </w:r>
+    </w:p>
+    <w:p>
+      <w:pPr>
+        <w:pStyle w:val="ListParagraph"/>
+        <w:numPr>
+          <w:ilvl w:val="1"/>
+          <w:numId w:val="1"/>
+        </w:numPr>
+        <w:spacing w:after="0" w:afterAutospacing="0"/>
+        <w:rPr>
+          <w:lang w:val="en-IN"/>
+        </w:rPr>
+      </w:pPr>
+      <w:r>
+        <w:rPr>
+          <w:lang w:val="en-IN"/>
+        </w:rPr>
+        <w:t>Downloaded latest GRID jar file</w:t>
+      </w:r>
+    </w:p>
+    <w:p>
+      <w:pPr>
+        <w:pStyle w:val="ListParagraph"/>
+        <w:numPr>
+          <w:ilvl w:val="1"/>
+          <w:numId w:val="1"/>
+        </w:numPr>
+        <w:spacing w:after="0" w:afterAutospacing="0"/>
+        <w:rPr>
+          <w:lang w:val="en-IN"/>
+        </w:rPr>
+      </w:pPr>
+      <w:r>
+        <w:rPr>
+          <w:lang w:val="en-IN"/>
+        </w:rPr>
+        <w:t>Created hub</w:t>
+      </w:r>
+    </w:p>
+    <w:p>
+      <w:pPr>
+        <w:pStyle w:val="ListParagraph"/>
+        <w:numPr>
+          <w:ilvl w:val="1"/>
+          <w:numId w:val="1"/>
+        </w:numPr>
+        <w:spacing w:after="0" w:afterAutospacing="0"/>
+        <w:rPr>
+          <w:lang w:val="en-IN"/>
+        </w:rPr>
+      </w:pPr>
+      <w:r>
+        <w:rPr>
+          <w:lang w:val="en-IN"/>
+        </w:rPr>
+        <w:t>Copied json sample file and modified as required</w:t>
+      </w:r>
+    </w:p>
+    <w:p>
+      <w:pPr>
+        <w:pStyle w:val="ListParagraph"/>
+        <w:numPr>
+          <w:ilvl w:val="1"/>
+          <w:numId w:val="1"/>
+        </w:numPr>
+        <w:spacing w:after="0" w:afterAutospacing="0"/>
+        <w:rPr>
+          <w:lang w:val="en-IN"/>
+        </w:rPr>
+      </w:pPr>
+      <w:r>
+        <w:rPr>
+          <w:lang w:val="en-IN"/>
+        </w:rPr>
+        <w:t>Regestred Node to hub</w:t>
+      </w:r>
+    </w:p>
+    <w:p>
+      <w:pPr>
+        <w:pStyle w:val="ListParagraph"/>
+        <w:numPr>
+          <w:ilvl w:val="1"/>
+          <w:numId w:val="1"/>
+        </w:numPr>
+        <w:spacing w:after="0" w:afterAutospacing="0"/>
+        <w:rPr>
+          <w:lang w:val="en-IN"/>
+        </w:rPr>
+      </w:pPr>
+      <w:r>
+        <w:rPr>
+          <w:lang w:val="en-IN"/>
+        </w:rPr>
+        <w:t>Updated driver creation logic</w:t>
+      </w:r>
+    </w:p>
+    <w:p>
+      <w:pPr>
+        <w:pStyle w:val="ListParagraph"/>
+        <w:numPr>
+          <w:ilvl w:val="1"/>
+          <w:numId w:val="1"/>
+        </w:numPr>
+        <w:spacing w:after="0" w:afterAutospacing="0"/>
+        <w:rPr>
+          <w:lang w:val="en-IN"/>
+        </w:rPr>
+      </w:pPr>
+      <w:r>
+        <w:rPr>
+          <w:lang w:val="en-IN"/>
+        </w:rPr>
+        <w:t>Executed Code on Distributed Environment</w:t>
+      </w:r>
+    </w:p>
+    <w:p>
+      <w:pPr>
+        <w:pStyle w:val="ListParagraph"/>
+        <w:numPr>
+          <w:ilvl w:val="1"/>
           <w:numId w:val="1"/>
         </w:numPr>
         <w:spacing w:after="0" w:afterAutospacing="0"/>

</xml_diff>